<commit_message>
nova versao da tese
</commit_message>
<xml_diff>
--- a/GTamele-Dissertacao-V150425.docx
+++ b/GTamele-Dissertacao-V150425.docx
@@ -419,7 +419,29 @@
           <w:szCs w:val="28"/>
           <w:lang w:val="pt-PT" w:eastAsia="en-US" w:bidi="ar-SA"/>
         </w:rPr>
-        <w:t>DOS SISTEMAS DE GESTÃO DOS SERVIÇOS PÚBLICOS COMO FACTOR CATALIZADOR DA GOVERNAÇÃO ELECTRÓNICA: CASO DO INAGE</w:t>
+        <w:t xml:space="preserve">DOS SISTEMAS DE GESTÃO </w:t>
+      </w:r>
+      <w:r>
+        <w:rPr>
+          <w:rFonts w:eastAsia="Times New Roman" w:cs="Times New Roman"/>
+          <w:b/>
+          <w:color w:val="auto"/>
+          <w:kern w:val="0"/>
+          <w:sz w:val="32"/>
+          <w:szCs w:val="22"/>
+          <w:lang w:val="pt-PT" w:eastAsia="en-US" w:bidi="ar-SA"/>
+        </w:rPr>
+        <w:t>DA ADMINISTRAÇÃO</w:t>
+      </w:r>
+      <w:r>
+        <w:rPr>
+          <w:rFonts w:eastAsia="Times New Roman" w:cs="Times New Roman"/>
+          <w:b/>
+          <w:sz w:val="32"/>
+          <w:szCs w:val="28"/>
+          <w:lang w:val="pt-PT" w:eastAsia="en-US" w:bidi="ar-SA"/>
+        </w:rPr>
+        <w:t xml:space="preserve"> PÚBLICA COMO FACTOR CATALIZADOR DA GOVERNAÇÃO ELECTRÓNICA: CASO DO INAGE</w:t>
       </w:r>
     </w:p>
     <w:p>
@@ -1012,6 +1034,7 @@
     <w:p>
       <w:pPr>
         <w:pStyle w:val="TextBody"/>
+        <w:jc w:val="center"/>
         <w:rPr>
           <w:b/>
           <w:b/>
@@ -1050,7 +1073,26 @@
           <w:b/>
           <w:sz w:val="32"/>
         </w:rPr>
-        <w:t xml:space="preserve">DOS SISTEMAS DE GESTÃO DOS SERVIÇOS PÚBLICOS COMO FACTOR CATALIZADOR DA GOVERNAÇÃO ELECTRÓNICA: CASO DO </w:t>
+        <w:t xml:space="preserve">DOS SISTEMAS DE GESTÃO </w:t>
+      </w:r>
+      <w:r>
+        <w:rPr>
+          <w:rFonts w:eastAsia="Times New Roman" w:cs="Times New Roman"/>
+          <w:b/>
+          <w:color w:val="auto"/>
+          <w:kern w:val="0"/>
+          <w:sz w:val="32"/>
+          <w:szCs w:val="22"/>
+          <w:lang w:val="pt-PT" w:eastAsia="en-US" w:bidi="ar-SA"/>
+        </w:rPr>
+        <w:t>DA ADMINISTRAÇÃO</w:t>
+      </w:r>
+      <w:r>
+        <w:rPr>
+          <w:b/>
+          <w:sz w:val="32"/>
+        </w:rPr>
+        <w:t xml:space="preserve"> PÚBLICA COMO FACTOR CATALIZADOR DA GOVERNAÇÃO ELECTRÓNICA: CASO DO </w:t>
       </w:r>
       <w:r>
         <w:rPr>
@@ -1905,7 +1947,29 @@
           <w:szCs w:val="28"/>
           <w:lang w:val="pt-PT" w:eastAsia="en-US" w:bidi="ar-SA"/>
         </w:rPr>
-        <w:t>DOS SISTEMAS DE GESTÃO DOS SERVIÇOS PÚBLICOS COMO FACTOR CATALIZADOR DA GOVERNAÇÃO ELECTRÓNICA: CASO INAGE</w:t>
+        <w:t xml:space="preserve">DOS SISTEMAS DE GESTÃO </w:t>
+      </w:r>
+      <w:r>
+        <w:rPr>
+          <w:rFonts w:eastAsia="Times New Roman" w:cs="Times New Roman"/>
+          <w:b/>
+          <w:color w:val="auto"/>
+          <w:kern w:val="0"/>
+          <w:sz w:val="32"/>
+          <w:szCs w:val="22"/>
+          <w:lang w:val="pt-PT" w:eastAsia="en-US" w:bidi="ar-SA"/>
+        </w:rPr>
+        <w:t>DA ADMINISTRAÇÃO</w:t>
+      </w:r>
+      <w:r>
+        <w:rPr>
+          <w:rFonts w:eastAsia="Times New Roman" w:cs="Times New Roman"/>
+          <w:b/>
+          <w:sz w:val="32"/>
+          <w:szCs w:val="28"/>
+          <w:lang w:val="pt-PT" w:eastAsia="en-US" w:bidi="ar-SA"/>
+        </w:rPr>
+        <w:t xml:space="preserve"> PÚBLICA COMO FACTOR CATALIZADOR DA GOVERNAÇÃO ELECTRÓNICA: CASO DO INAGE</w:t>
       </w:r>
     </w:p>
     <w:p>
@@ -2374,7 +2438,7 @@
         <mc:AlternateContent>
           <mc:Choice Requires="wps">
             <w:drawing>
-              <wp:anchor behindDoc="1" distT="0" distB="0" distL="0" distR="0" simplePos="0" locked="0" layoutInCell="1" allowOverlap="1" relativeHeight="10">
+              <wp:anchor behindDoc="1" distT="0" distB="0" distL="0" distR="0" simplePos="0" locked="0" layoutInCell="1" allowOverlap="1" relativeHeight="11">
                 <wp:simplePos x="0" y="0"/>
                 <wp:positionH relativeFrom="page">
                   <wp:posOffset>3417570</wp:posOffset>
@@ -2382,7 +2446,7 @@
                 <wp:positionV relativeFrom="paragraph">
                   <wp:posOffset>120650</wp:posOffset>
                 </wp:positionV>
-                <wp:extent cx="3249930" cy="26035"/>
+                <wp:extent cx="3252470" cy="28575"/>
                 <wp:effectExtent l="0" t="0" r="0" b="0"/>
                 <wp:wrapTopAndBottom/>
                 <wp:docPr id="2" name="Image1"/>
@@ -2393,7 +2457,7 @@
                       <wps:spPr>
                         <a:xfrm>
                           <a:off x="0" y="0"/>
-                          <a:ext cx="3249360" cy="25560"/>
+                          <a:ext cx="3251880" cy="28080"/>
                         </a:xfrm>
                         <a:prstGeom prst="rect">
                           <a:avLst/>
@@ -2420,7 +2484,7 @@
           </mc:Choice>
           <mc:Fallback>
             <w:pict>
-              <v:rect id="shape_0" ID="Image1" fillcolor="black" stroked="f" style="position:absolute;margin-left:269.1pt;margin-top:9.5pt;width:255.8pt;height:1.95pt;mso-position-horizontal-relative:page">
+              <v:rect id="shape_0" ID="Image1" fillcolor="black" stroked="f" style="position:absolute;margin-left:269.1pt;margin-top:9.5pt;width:256pt;height:2.15pt;mso-position-horizontal-relative:page">
                 <w10:wrap type="none"/>
                 <v:fill o:detectmouseclick="t" type="solid" color2="white"/>
                 <v:stroke color="#3465a4" joinstyle="round" endcap="flat"/>
@@ -2553,7 +2617,7 @@
         <mc:AlternateContent>
           <mc:Choice Requires="wps">
             <w:drawing>
-              <wp:anchor behindDoc="1" distT="0" distB="0" distL="0" distR="0" simplePos="0" locked="0" layoutInCell="1" allowOverlap="1" relativeHeight="11">
+              <wp:anchor behindDoc="1" distT="0" distB="0" distL="0" distR="0" simplePos="0" locked="0" layoutInCell="1" allowOverlap="1" relativeHeight="12">
                 <wp:simplePos x="0" y="0"/>
                 <wp:positionH relativeFrom="page">
                   <wp:posOffset>3417570</wp:posOffset>
@@ -2561,7 +2625,7 @@
                 <wp:positionV relativeFrom="paragraph">
                   <wp:posOffset>162560</wp:posOffset>
                 </wp:positionV>
-                <wp:extent cx="3249930" cy="26035"/>
+                <wp:extent cx="3252470" cy="28575"/>
                 <wp:effectExtent l="0" t="0" r="0" b="0"/>
                 <wp:wrapTopAndBottom/>
                 <wp:docPr id="3" name="Image2"/>
@@ -2572,7 +2636,7 @@
                       <wps:spPr>
                         <a:xfrm>
                           <a:off x="0" y="0"/>
-                          <a:ext cx="3249360" cy="25560"/>
+                          <a:ext cx="3251880" cy="28080"/>
                         </a:xfrm>
                         <a:prstGeom prst="rect">
                           <a:avLst/>
@@ -2599,7 +2663,7 @@
           </mc:Choice>
           <mc:Fallback>
             <w:pict>
-              <v:rect id="shape_0" ID="Image2" fillcolor="black" stroked="f" style="position:absolute;margin-left:269.1pt;margin-top:12.8pt;width:255.8pt;height:1.95pt;mso-position-horizontal-relative:page">
+              <v:rect id="shape_0" ID="Image2" fillcolor="black" stroked="f" style="position:absolute;margin-left:269.1pt;margin-top:12.8pt;width:256pt;height:2.15pt;mso-position-horizontal-relative:page">
                 <w10:wrap type="none"/>
                 <v:fill o:detectmouseclick="t" type="solid" color2="white"/>
                 <v:stroke color="#3465a4" joinstyle="round" endcap="flat"/>
@@ -2693,7 +2757,7 @@
         <mc:AlternateContent>
           <mc:Choice Requires="wps">
             <w:drawing>
-              <wp:anchor behindDoc="1" distT="0" distB="0" distL="0" distR="0" simplePos="0" locked="0" layoutInCell="1" allowOverlap="1" relativeHeight="12">
+              <wp:anchor behindDoc="1" distT="0" distB="0" distL="0" distR="0" simplePos="0" locked="0" layoutInCell="1" allowOverlap="1" relativeHeight="13">
                 <wp:simplePos x="0" y="0"/>
                 <wp:positionH relativeFrom="page">
                   <wp:posOffset>3417570</wp:posOffset>
@@ -2701,7 +2765,7 @@
                 <wp:positionV relativeFrom="paragraph">
                   <wp:posOffset>179705</wp:posOffset>
                 </wp:positionV>
-                <wp:extent cx="3249930" cy="26035"/>
+                <wp:extent cx="3252470" cy="28575"/>
                 <wp:effectExtent l="0" t="0" r="0" b="0"/>
                 <wp:wrapTopAndBottom/>
                 <wp:docPr id="4" name="Image3"/>
@@ -2712,7 +2776,7 @@
                       <wps:spPr>
                         <a:xfrm>
                           <a:off x="0" y="0"/>
-                          <a:ext cx="3249360" cy="25560"/>
+                          <a:ext cx="3251880" cy="28080"/>
                         </a:xfrm>
                         <a:prstGeom prst="rect">
                           <a:avLst/>
@@ -2739,7 +2803,7 @@
           </mc:Choice>
           <mc:Fallback>
             <w:pict>
-              <v:rect id="shape_0" ID="Image3" fillcolor="black" stroked="f" style="position:absolute;margin-left:269.1pt;margin-top:14.15pt;width:255.8pt;height:1.95pt;mso-position-horizontal-relative:page">
+              <v:rect id="shape_0" ID="Image3" fillcolor="black" stroked="f" style="position:absolute;margin-left:269.1pt;margin-top:14.15pt;width:256pt;height:2.15pt;mso-position-horizontal-relative:page">
                 <w10:wrap type="none"/>
                 <v:fill o:detectmouseclick="t" type="solid" color2="white"/>
                 <v:stroke color="#3465a4" joinstyle="round" endcap="flat"/>
@@ -3655,7 +3719,7 @@
         <mc:AlternateContent>
           <mc:Choice Requires="wps">
             <w:drawing>
-              <wp:anchor behindDoc="1" distT="0" distB="0" distL="0" distR="0" simplePos="0" locked="0" layoutInCell="1" allowOverlap="1" relativeHeight="13">
+              <wp:anchor behindDoc="1" distT="0" distB="0" distL="0" distR="0" simplePos="0" locked="0" layoutInCell="1" allowOverlap="1" relativeHeight="14">
                 <wp:simplePos x="0" y="0"/>
                 <wp:positionH relativeFrom="page">
                   <wp:posOffset>2024380</wp:posOffset>
@@ -3663,7 +3727,7 @@
                 <wp:positionV relativeFrom="paragraph">
                   <wp:posOffset>215265</wp:posOffset>
                 </wp:positionV>
-                <wp:extent cx="3512820" cy="1270"/>
+                <wp:extent cx="3515360" cy="1270"/>
                 <wp:effectExtent l="0" t="0" r="0" b="0"/>
                 <wp:wrapTopAndBottom/>
                 <wp:docPr id="5" name="Image4"/>
@@ -3674,7 +3738,7 @@
                       <wps:spPr>
                         <a:xfrm>
                           <a:off x="0" y="0"/>
-                          <a:ext cx="3512160" cy="0"/>
+                          <a:ext cx="3514680" cy="0"/>
                         </a:xfrm>
                         <a:prstGeom prst="line">
                           <a:avLst/>
@@ -3701,7 +3765,7 @@
           </mc:Choice>
           <mc:Fallback>
             <w:pict>
-              <v:line id="shape_0" from="159.4pt,16.95pt" to="435.9pt,16.95pt" ID="Image4" stroked="t" style="position:absolute;mso-position-horizontal-relative:page">
+              <v:line id="shape_0" from="159.4pt,16.95pt" to="436.1pt,16.95pt" ID="Image4" stroked="t" style="position:absolute;mso-position-horizontal-relative:page">
                 <v:stroke color="black" weight="6480" joinstyle="round" endcap="flat"/>
                 <v:fill o:detectmouseclick="t" on="false"/>
               </v:line>
@@ -6399,38 +6463,6 @@
               <w:ind w:left="107" w:right="0" w:hanging="0"/>
               <w:jc w:val="both"/>
               <w:rPr>
-                <w:rFonts w:ascii="Times New Roman;Times New Roman" w:hAnsi="Times New Roman;Times New Roman" w:eastAsia="Times New Roman" w:cs="Times New Roman;Times New Roman"/>
-                <w:b w:val="false"/>
-                <w:b w:val="false"/>
-                <w:bCs w:val="false"/>
-                <w:color w:val="auto"/>
-                <w:kern w:val="0"/>
-                <w:sz w:val="24"/>
-                <w:szCs w:val="24"/>
-                <w:lang w:val="pt-PT" w:eastAsia="en-US" w:bidi="ar-SA"/>
-              </w:rPr>
-            </w:pPr>
-            <w:r>
-              <w:rPr>
-                <w:rFonts w:eastAsia="Times New Roman" w:cs="Times New Roman;Times New Roman" w:ascii="Times New Roman;Times New Roman" w:hAnsi="Times New Roman;Times New Roman"/>
-                <w:b w:val="false"/>
-                <w:bCs w:val="false"/>
-                <w:color w:val="auto"/>
-                <w:kern w:val="0"/>
-                <w:sz w:val="24"/>
-                <w:szCs w:val="24"/>
-                <w:lang w:val="pt-PT" w:eastAsia="en-US" w:bidi="ar-SA"/>
-              </w:rPr>
-              <w:t>FP</w:t>
-            </w:r>
-          </w:p>
-          <w:p>
-            <w:pPr>
-              <w:pStyle w:val="Normal"/>
-              <w:spacing w:lineRule="auto" w:line="480" w:before="0" w:after="0"/>
-              <w:ind w:left="107" w:right="0" w:hanging="0"/>
-              <w:jc w:val="both"/>
-              <w:rPr>
                 <w:sz w:val="28"/>
               </w:rPr>
             </w:pPr>
@@ -6438,6 +6470,7 @@
               <w:rPr>
                 <w:sz w:val="28"/>
               </w:rPr>
+              <w:t>AP/FP</w:t>
             </w:r>
           </w:p>
           <w:p>
@@ -6992,7 +7025,7 @@
                 <w:szCs w:val="24"/>
                 <w:lang w:val="pt-PT" w:eastAsia="en-US" w:bidi="ar-SA"/>
               </w:rPr>
-              <w:t>Função Pública</w:t>
+              <w:t>Administração Pública/ Função Pública</w:t>
             </w:r>
           </w:p>
         </w:tc>
@@ -7796,8 +7829,8 @@
           <w:sz w:val="32"/>
         </w:rPr>
       </w:pPr>
-      <w:bookmarkStart w:id="0" w:name="_bookmark0"/>
-      <w:bookmarkStart w:id="1" w:name="_bookmark01"/>
+      <w:bookmarkStart w:id="0" w:name="_bookmark01"/>
+      <w:bookmarkStart w:id="1" w:name="_bookmark0"/>
       <w:bookmarkEnd w:id="0"/>
       <w:bookmarkEnd w:id="1"/>
       <w:r>
@@ -8985,25 +9018,7 @@
           <w:szCs w:val="24"/>
           <w:lang w:val="pt-PT"/>
         </w:rPr>
-        <w:t xml:space="preserve">Identificar os sectores da </w:t>
-      </w:r>
-      <w:r>
-        <w:rPr>
-          <w:rFonts w:cs="Times New Roman;Times New Roman" w:ascii="Times New Roman;Times New Roman" w:hAnsi="Times New Roman;Times New Roman"/>
-          <w:sz w:val="24"/>
-          <w:szCs w:val="24"/>
-          <w:lang w:val="pt-PT"/>
-        </w:rPr>
-        <w:t>f</w:t>
-      </w:r>
-      <w:r>
-        <w:rPr>
-          <w:rFonts w:cs="Times New Roman;Times New Roman" w:ascii="Times New Roman;Times New Roman" w:hAnsi="Times New Roman;Times New Roman"/>
-          <w:sz w:val="24"/>
-          <w:szCs w:val="24"/>
-          <w:lang w:val="pt-PT"/>
-        </w:rPr>
-        <w:t xml:space="preserve">unção pública onde as plataformas  </w:t>
+        <w:t xml:space="preserve">Identificar os sectores da Função pública onde as plataformas </w:t>
       </w:r>
       <w:r>
         <w:rPr>
@@ -9013,7 +9028,27 @@
           <w:szCs w:val="24"/>
           <w:lang w:val="pt-PT"/>
         </w:rPr>
-        <w:t>de governo electrónico</w:t>
+        <w:t xml:space="preserve">de </w:t>
+      </w:r>
+      <w:r>
+        <w:rPr>
+          <w:rFonts w:cs="Times New Roman;Times New Roman" w:ascii="Times New Roman;Times New Roman" w:hAnsi="Times New Roman;Times New Roman"/>
+          <w:spacing w:val="1"/>
+          <w:sz w:val="24"/>
+          <w:szCs w:val="24"/>
+          <w:lang w:val="pt-PT"/>
+        </w:rPr>
+        <w:t>suporte ao</w:t>
+      </w:r>
+      <w:r>
+        <w:rPr>
+          <w:rFonts w:cs="Times New Roman;Times New Roman" w:ascii="Times New Roman;Times New Roman" w:hAnsi="Times New Roman;Times New Roman"/>
+          <w:spacing w:val="1"/>
+          <w:sz w:val="24"/>
+          <w:szCs w:val="24"/>
+          <w:lang w:val="pt-PT"/>
+        </w:rPr>
+        <w:t xml:space="preserve"> governo electrónico</w:t>
       </w:r>
       <w:r>
         <w:rPr>
@@ -9106,7 +9141,27 @@
           <w:szCs w:val="24"/>
           <w:lang w:val="pt-PT"/>
         </w:rPr>
-        <w:t xml:space="preserve"> os constrangimentos da implementação do governo electrónico;</w:t>
+        <w:t xml:space="preserve"> os constrangimentos da implementação </w:t>
+      </w:r>
+      <w:r>
+        <w:rPr>
+          <w:rFonts w:cs="Times New Roman;Times New Roman" w:ascii="Times New Roman;Times New Roman" w:hAnsi="Times New Roman;Times New Roman"/>
+          <w:spacing w:val="1"/>
+          <w:sz w:val="24"/>
+          <w:szCs w:val="24"/>
+          <w:lang w:val="pt-PT"/>
+        </w:rPr>
+        <w:t>das plataformas de suporte ao</w:t>
+      </w:r>
+      <w:r>
+        <w:rPr>
+          <w:rFonts w:cs="Times New Roman;Times New Roman" w:ascii="Times New Roman;Times New Roman" w:hAnsi="Times New Roman;Times New Roman"/>
+          <w:spacing w:val="1"/>
+          <w:sz w:val="24"/>
+          <w:szCs w:val="24"/>
+          <w:lang w:val="pt-PT"/>
+        </w:rPr>
+        <w:t xml:space="preserve"> governo electrónico;</w:t>
       </w:r>
     </w:p>
     <w:p>
@@ -9200,8 +9255,8 @@
         <w:jc w:val="both"/>
         <w:rPr/>
       </w:pPr>
-      <w:bookmarkStart w:id="16" w:name="_bookmark10"/>
-      <w:bookmarkStart w:id="17" w:name="_bookmark101"/>
+      <w:bookmarkStart w:id="16" w:name="_bookmark101"/>
+      <w:bookmarkStart w:id="17" w:name="_bookmark10"/>
       <w:bookmarkEnd w:id="16"/>
       <w:bookmarkEnd w:id="17"/>
       <w:r>
@@ -9510,7 +9565,7 @@
           <w:tab w:val="clear" w:pos="720"/>
           <w:tab w:val="left" w:pos="481" w:leader="none"/>
         </w:tabs>
-        <w:spacing w:lineRule="auto" w:line="240" w:before="58" w:after="0"/>
+        <w:spacing w:lineRule="auto" w:line="360" w:before="58" w:after="0"/>
         <w:ind w:left="480" w:right="0" w:hanging="361"/>
         <w:jc w:val="both"/>
         <w:rPr/>
@@ -9547,6 +9602,338 @@
     <w:p>
       <w:pPr>
         <w:pStyle w:val="TextBody"/>
+        <w:spacing w:lineRule="auto" w:line="360"/>
+        <w:jc w:val="both"/>
+        <w:rPr/>
+      </w:pPr>
+      <w:r>
+        <w:rPr>
+          <w:rFonts w:eastAsia="Times New Roman" w:cs="Times New Roman"/>
+          <w:b w:val="false"/>
+          <w:bCs w:val="false"/>
+          <w:color w:val="auto"/>
+          <w:kern w:val="0"/>
+          <w:sz w:val="24"/>
+          <w:szCs w:val="24"/>
+          <w:lang w:val="pt-PT" w:eastAsia="en-US" w:bidi="ar-SA"/>
+        </w:rPr>
+        <w:t>Neste capítulo, abordar-se-á conceitos incontornáveis a temática do presente trabalho de pesquisa, com vista a trazer subsídios que concorram para a melhor clareza sobre o tema do estudo em apreço.</w:t>
+      </w:r>
+    </w:p>
+    <w:p>
+      <w:pPr>
+        <w:pStyle w:val="TextBody"/>
+        <w:jc w:val="both"/>
+        <w:rPr/>
+      </w:pPr>
+      <w:r>
+        <w:rPr/>
+      </w:r>
+    </w:p>
+    <w:p>
+      <w:pPr>
+        <w:pStyle w:val="TextBody"/>
+        <w:jc w:val="both"/>
+        <w:rPr/>
+      </w:pPr>
+      <w:r>
+        <w:rPr/>
+      </w:r>
+    </w:p>
+    <w:p>
+      <w:pPr>
+        <w:pStyle w:val="TextBody"/>
+        <w:spacing w:lineRule="auto" w:line="360"/>
+        <w:rPr/>
+      </w:pPr>
+      <w:r>
+        <w:rPr>
+          <w:rFonts w:eastAsia="Times New Roman" w:cs="Times New Roman"/>
+          <w:b/>
+          <w:bCs/>
+          <w:color w:val="auto"/>
+          <w:w w:val="100"/>
+          <w:kern w:val="0"/>
+          <w:sz w:val="28"/>
+          <w:szCs w:val="28"/>
+          <w:lang w:val="pt-PT" w:eastAsia="en-US" w:bidi="ar-SA"/>
+        </w:rPr>
+        <w:t>2.1 Governação electrónica</w:t>
+      </w:r>
+    </w:p>
+    <w:p>
+      <w:pPr>
+        <w:pStyle w:val="TextBody"/>
+        <w:spacing w:lineRule="auto" w:line="360"/>
+        <w:rPr/>
+      </w:pPr>
+      <w:r>
+        <w:rPr>
+          <w:rFonts w:eastAsia="Times New Roman" w:cs="Times New Roman"/>
+          <w:b w:val="false"/>
+          <w:bCs w:val="false"/>
+          <w:color w:val="auto"/>
+          <w:kern w:val="0"/>
+          <w:sz w:val="24"/>
+          <w:szCs w:val="24"/>
+          <w:lang w:val="pt-PT" w:eastAsia="en-US" w:bidi="ar-SA"/>
+        </w:rPr>
+        <w:t xml:space="preserve">A governação electrónica </w:t>
+      </w:r>
+    </w:p>
+    <w:p>
+      <w:pPr>
+        <w:pStyle w:val="TextBody"/>
+        <w:rPr>
+          <w:rFonts w:ascii="Times New Roman" w:hAnsi="Times New Roman" w:eastAsia="Times New Roman" w:cs="Times New Roman"/>
+          <w:b w:val="false"/>
+          <w:b w:val="false"/>
+          <w:bCs w:val="false"/>
+          <w:color w:val="auto"/>
+          <w:kern w:val="0"/>
+          <w:sz w:val="24"/>
+          <w:szCs w:val="24"/>
+          <w:lang w:val="pt-PT" w:eastAsia="en-US" w:bidi="ar-SA"/>
+        </w:rPr>
+      </w:pPr>
+      <w:r>
+        <w:rPr>
+          <w:rFonts w:eastAsia="Times New Roman" w:cs="Times New Roman"/>
+          <w:b w:val="false"/>
+          <w:bCs w:val="false"/>
+          <w:color w:val="auto"/>
+          <w:kern w:val="0"/>
+          <w:sz w:val="24"/>
+          <w:szCs w:val="24"/>
+          <w:lang w:val="pt-PT" w:eastAsia="en-US" w:bidi="ar-SA"/>
+        </w:rPr>
+      </w:r>
+    </w:p>
+    <w:p>
+      <w:pPr>
+        <w:pStyle w:val="TextBody"/>
+        <w:spacing w:lineRule="auto" w:line="360"/>
+        <w:rPr/>
+      </w:pPr>
+      <w:r>
+        <w:rPr>
+          <w:rFonts w:eastAsia="Times New Roman" w:cs="Times New Roman"/>
+          <w:b/>
+          <w:bCs/>
+          <w:color w:val="auto"/>
+          <w:w w:val="100"/>
+          <w:kern w:val="0"/>
+          <w:sz w:val="28"/>
+          <w:szCs w:val="28"/>
+          <w:lang w:val="pt-PT" w:eastAsia="en-US" w:bidi="ar-SA"/>
+        </w:rPr>
+        <w:t>Administração/Função Pública</w:t>
+      </w:r>
+    </w:p>
+    <w:p>
+      <w:pPr>
+        <w:pStyle w:val="TextBody"/>
+        <w:spacing w:lineRule="auto" w:line="360"/>
+        <w:jc w:val="both"/>
+        <w:rPr/>
+      </w:pPr>
+      <w:r>
+        <w:rPr>
+          <w:b w:val="false"/>
+          <w:bCs w:val="false"/>
+          <w:sz w:val="24"/>
+          <w:szCs w:val="24"/>
+        </w:rPr>
+        <w:t>A administração pública (AP) é a gestão realizada em órgãos, instituições ou entidades públicas que recebem do poder político os recursos necessários para atender aos interesses ou assuntos dos cidadãos, suas ações e seus bens, gerando um bem comum, seguindo uma ordem jurídica (Filho, 2024).</w:t>
+      </w:r>
+    </w:p>
+    <w:p>
+      <w:pPr>
+        <w:pStyle w:val="TextBody"/>
+        <w:spacing w:lineRule="auto" w:line="360"/>
+        <w:jc w:val="both"/>
+        <w:rPr/>
+      </w:pPr>
+      <w:r>
+        <w:rPr>
+          <w:b w:val="false"/>
+          <w:bCs w:val="false"/>
+          <w:sz w:val="24"/>
+          <w:szCs w:val="24"/>
+        </w:rPr>
+        <w:t>Administração Pública é o planeamento, organização, direcção e controle dos serviços públicos, segundo as normas do direito e da moral, visando ao bem comum (Bächtold, 2008</w:t>
+      </w:r>
+      <w:r>
+        <w:rPr>
+          <w:rFonts w:eastAsia="Times New Roman" w:cs="Times New Roman"/>
+          <w:b w:val="false"/>
+          <w:bCs w:val="false"/>
+          <w:color w:val="auto"/>
+          <w:kern w:val="0"/>
+          <w:sz w:val="24"/>
+          <w:szCs w:val="24"/>
+          <w:lang w:val="pt-PT" w:eastAsia="en-US" w:bidi="ar-SA"/>
+        </w:rPr>
+        <w:t xml:space="preserve">), este autor  também cita Meirelles(1985) para quem Administração pública é todo o aparelhamento do Estado, preordenado à realização de seus serviços, visando à satisfação das necessidades coletivas. </w:t>
+      </w:r>
+    </w:p>
+    <w:p>
+      <w:pPr>
+        <w:pStyle w:val="TextBody"/>
+        <w:spacing w:lineRule="auto" w:line="360"/>
+        <w:jc w:val="both"/>
+        <w:rPr>
+          <w:rFonts w:ascii="Times New Roman" w:hAnsi="Times New Roman" w:eastAsia="Times New Roman" w:cs="Times New Roman"/>
+          <w:b w:val="false"/>
+          <w:b w:val="false"/>
+          <w:bCs w:val="false"/>
+          <w:color w:val="auto"/>
+          <w:kern w:val="0"/>
+          <w:sz w:val="24"/>
+          <w:szCs w:val="24"/>
+          <w:lang w:val="pt-PT" w:eastAsia="en-US" w:bidi="ar-SA"/>
+        </w:rPr>
+      </w:pPr>
+      <w:r>
+        <w:rPr>
+          <w:rFonts w:eastAsia="Times New Roman" w:cs="Times New Roman"/>
+          <w:b w:val="false"/>
+          <w:bCs w:val="false"/>
+          <w:color w:val="auto"/>
+          <w:kern w:val="0"/>
+          <w:sz w:val="24"/>
+          <w:szCs w:val="24"/>
+          <w:lang w:val="pt-PT" w:eastAsia="en-US" w:bidi="ar-SA"/>
+        </w:rPr>
+      </w:r>
+    </w:p>
+    <w:p>
+      <w:pPr>
+        <w:pStyle w:val="TextBody"/>
+        <w:spacing w:lineRule="auto" w:line="360"/>
+        <w:jc w:val="both"/>
+        <w:rPr/>
+      </w:pPr>
+      <w:r>
+        <w:rPr>
+          <w:rFonts w:eastAsia="Times New Roman" w:cs="Times New Roman"/>
+          <w:b w:val="false"/>
+          <w:bCs w:val="false"/>
+          <w:color w:val="auto"/>
+          <w:kern w:val="0"/>
+          <w:sz w:val="24"/>
+          <w:szCs w:val="24"/>
+          <w:lang w:val="pt-PT" w:eastAsia="en-US" w:bidi="ar-SA"/>
+        </w:rPr>
+        <w:t xml:space="preserve">Ora conforme pode se depreender, pela definição dos diferentes autores, o fim último da administração pública é a satisfação (dos cidadãos e das entidades que demandam por serviços providos pela função pública) comum. </w:t>
+      </w:r>
+    </w:p>
+    <w:p>
+      <w:pPr>
+        <w:pStyle w:val="TextBody"/>
+        <w:spacing w:lineRule="auto" w:line="360"/>
+        <w:jc w:val="both"/>
+        <w:rPr>
+          <w:rFonts w:ascii="Times New Roman" w:hAnsi="Times New Roman" w:eastAsia="Times New Roman" w:cs="Times New Roman"/>
+          <w:b w:val="false"/>
+          <w:b w:val="false"/>
+          <w:bCs w:val="false"/>
+          <w:color w:val="auto"/>
+          <w:kern w:val="0"/>
+          <w:sz w:val="24"/>
+          <w:szCs w:val="24"/>
+          <w:lang w:val="pt-PT" w:eastAsia="en-US" w:bidi="ar-SA"/>
+        </w:rPr>
+      </w:pPr>
+      <w:r>
+        <w:rPr>
+          <w:rFonts w:eastAsia="Times New Roman" w:cs="Times New Roman"/>
+          <w:b w:val="false"/>
+          <w:bCs w:val="false"/>
+          <w:color w:val="auto"/>
+          <w:kern w:val="0"/>
+          <w:sz w:val="24"/>
+          <w:szCs w:val="24"/>
+          <w:lang w:val="pt-PT" w:eastAsia="en-US" w:bidi="ar-SA"/>
+        </w:rPr>
+      </w:r>
+    </w:p>
+    <w:p>
+      <w:pPr>
+        <w:pStyle w:val="TextBody"/>
+        <w:spacing w:lineRule="auto" w:line="360"/>
+        <w:jc w:val="both"/>
+        <w:rPr/>
+      </w:pPr>
+      <w:r>
+        <w:rPr>
+          <w:rFonts w:eastAsia="Times New Roman" w:cs="Times New Roman"/>
+          <w:b w:val="false"/>
+          <w:bCs w:val="false"/>
+          <w:color w:val="auto"/>
+          <w:kern w:val="0"/>
+          <w:sz w:val="24"/>
+          <w:szCs w:val="24"/>
+          <w:lang w:val="pt-PT" w:eastAsia="en-US" w:bidi="ar-SA"/>
+        </w:rPr>
+        <w:t>Se a AP não atende a satisfação dos utentes dos seus serviços, todo o investimento e recursos  que o governo dispende, para assegurar o cumprimento do desiderato da máquina da AP, que é a provisão de bens e serviços, redunda em fracasso. Este fracasso têm influência na percepção que os cidadãos, assim  como, as entidades colectivas tem pelo governo de dia, porque a eficâcia e a eficiência do funcionamento da AP é uma das métricas recorridas para classificação do governo do dia.</w:t>
+      </w:r>
+    </w:p>
+    <w:p>
+      <w:pPr>
+        <w:pStyle w:val="TextBody"/>
+        <w:spacing w:lineRule="auto" w:line="360"/>
+        <w:jc w:val="both"/>
+        <w:rPr>
+          <w:rFonts w:ascii="Times New Roman" w:hAnsi="Times New Roman" w:eastAsia="Times New Roman" w:cs="Times New Roman"/>
+          <w:b w:val="false"/>
+          <w:b w:val="false"/>
+          <w:bCs w:val="false"/>
+          <w:color w:val="auto"/>
+          <w:kern w:val="0"/>
+          <w:sz w:val="24"/>
+          <w:szCs w:val="24"/>
+          <w:lang w:val="pt-PT" w:eastAsia="en-US" w:bidi="ar-SA"/>
+        </w:rPr>
+      </w:pPr>
+      <w:r>
+        <w:rPr>
+          <w:rFonts w:eastAsia="Times New Roman" w:cs="Times New Roman"/>
+          <w:b w:val="false"/>
+          <w:bCs w:val="false"/>
+          <w:color w:val="auto"/>
+          <w:kern w:val="0"/>
+          <w:sz w:val="24"/>
+          <w:szCs w:val="24"/>
+          <w:lang w:val="pt-PT" w:eastAsia="en-US" w:bidi="ar-SA"/>
+        </w:rPr>
+      </w:r>
+    </w:p>
+    <w:p>
+      <w:pPr>
+        <w:pStyle w:val="TextBody"/>
+        <w:spacing w:lineRule="auto" w:line="360"/>
+        <w:jc w:val="both"/>
+        <w:rPr/>
+      </w:pPr>
+      <w:r>
+        <w:rPr>
+          <w:rFonts w:eastAsia="Times New Roman" w:cs="Times New Roman"/>
+          <w:b w:val="false"/>
+          <w:bCs w:val="false"/>
+          <w:color w:val="auto"/>
+          <w:kern w:val="0"/>
+          <w:sz w:val="24"/>
+          <w:szCs w:val="24"/>
+          <w:lang w:val="pt-PT" w:eastAsia="en-US" w:bidi="ar-SA"/>
+        </w:rPr>
+        <w:t>FEAUSP (2013), elenca a Eficiência como sendo um dos príncipio a ser observado pela AP, afirmando que a atividade administrativa deve ser exercida com presteza, perfeição e rendimento funcional, com resultados positivos para o serviço público e satisfatório atendimento das necessidades da coletividade. A lentidão, a omissão, o desperdício de recursos públicos e a falta de planejamento são atitudes que ofendem esse princípio. Deste modo, a necessidade de aprimorar o funcionamento da máquina da AP, com vista a suprir as demandas dos cidadãos, acaba se tornando uma necessidade imperativa.</w:t>
+      </w:r>
+    </w:p>
+    <w:p>
+      <w:pPr>
+        <w:pStyle w:val="TextBody"/>
+        <w:spacing w:lineRule="auto" w:line="360"/>
         <w:jc w:val="both"/>
         <w:rPr>
           <w:rFonts w:eastAsia="Times New Roman" w:cs="Times New Roman"/>
@@ -9558,6 +9945,180 @@
           <w:sz w:val="24"/>
           <w:szCs w:val="24"/>
           <w:lang w:val="pt-PT" w:eastAsia="en-US" w:bidi="ar-SA"/>
+        </w:rPr>
+      </w:pPr>
+      <w:r>
+        <w:rPr>
+          <w:rFonts w:eastAsia="Times New Roman" w:cs="Times New Roman"/>
+          <w:b w:val="false"/>
+          <w:bCs w:val="false"/>
+          <w:color w:val="auto"/>
+          <w:kern w:val="0"/>
+          <w:sz w:val="24"/>
+          <w:szCs w:val="24"/>
+          <w:lang w:val="pt-PT" w:eastAsia="en-US" w:bidi="ar-SA"/>
+        </w:rPr>
+      </w:r>
+    </w:p>
+    <w:p>
+      <w:pPr>
+        <w:pStyle w:val="TextBody"/>
+        <w:rPr>
+          <w:rFonts w:ascii="Times New Roman" w:hAnsi="Times New Roman" w:eastAsia="Times New Roman" w:cs="Times New Roman"/>
+          <w:b/>
+          <w:b/>
+          <w:bCs/>
+          <w:color w:val="auto"/>
+          <w:w w:val="100"/>
+          <w:kern w:val="0"/>
+          <w:sz w:val="28"/>
+          <w:szCs w:val="28"/>
+          <w:lang w:val="pt-PT" w:eastAsia="en-US" w:bidi="ar-SA"/>
+        </w:rPr>
+      </w:pPr>
+      <w:r>
+        <w:rPr>
+          <w:rFonts w:eastAsia="Times New Roman" w:cs="Times New Roman"/>
+          <w:b/>
+          <w:bCs/>
+          <w:color w:val="auto"/>
+          <w:w w:val="100"/>
+          <w:kern w:val="0"/>
+          <w:sz w:val="28"/>
+          <w:szCs w:val="28"/>
+          <w:lang w:val="pt-PT" w:eastAsia="en-US" w:bidi="ar-SA"/>
+        </w:rPr>
+      </w:r>
+    </w:p>
+    <w:p>
+      <w:pPr>
+        <w:pStyle w:val="TextBody"/>
+        <w:rPr>
+          <w:rFonts w:ascii="Times New Roman" w:hAnsi="Times New Roman" w:eastAsia="Times New Roman" w:cs="Times New Roman"/>
+          <w:b/>
+          <w:b/>
+          <w:bCs/>
+          <w:color w:val="auto"/>
+          <w:w w:val="100"/>
+          <w:kern w:val="0"/>
+          <w:sz w:val="28"/>
+          <w:szCs w:val="28"/>
+          <w:lang w:val="pt-PT" w:eastAsia="en-US" w:bidi="ar-SA"/>
+        </w:rPr>
+      </w:pPr>
+      <w:r>
+        <w:rPr>
+          <w:rFonts w:eastAsia="Times New Roman" w:cs="Times New Roman"/>
+          <w:b/>
+          <w:bCs/>
+          <w:color w:val="auto"/>
+          <w:w w:val="100"/>
+          <w:kern w:val="0"/>
+          <w:sz w:val="28"/>
+          <w:szCs w:val="28"/>
+          <w:lang w:val="pt-PT" w:eastAsia="en-US" w:bidi="ar-SA"/>
+        </w:rPr>
+        <w:t>Interoperabilidade</w:t>
+      </w:r>
+    </w:p>
+    <w:p>
+      <w:pPr>
+        <w:pStyle w:val="TextBody"/>
+        <w:rPr>
+          <w:rFonts w:ascii="Times New Roman" w:hAnsi="Times New Roman" w:eastAsia="Times New Roman" w:cs="Times New Roman"/>
+          <w:b/>
+          <w:b/>
+          <w:bCs/>
+          <w:color w:val="auto"/>
+          <w:w w:val="100"/>
+          <w:kern w:val="0"/>
+          <w:sz w:val="28"/>
+          <w:szCs w:val="28"/>
+          <w:lang w:val="pt-PT" w:eastAsia="en-US" w:bidi="ar-SA"/>
+        </w:rPr>
+      </w:pPr>
+      <w:r>
+        <w:rPr>
+          <w:rFonts w:eastAsia="Times New Roman" w:cs="Times New Roman"/>
+          <w:b/>
+          <w:bCs/>
+          <w:color w:val="auto"/>
+          <w:w w:val="100"/>
+          <w:kern w:val="0"/>
+          <w:sz w:val="28"/>
+          <w:szCs w:val="28"/>
+          <w:lang w:val="pt-PT" w:eastAsia="en-US" w:bidi="ar-SA"/>
+        </w:rPr>
+        <w:t>Economia Digital</w:t>
+      </w:r>
+    </w:p>
+    <w:p>
+      <w:pPr>
+        <w:pStyle w:val="TextBody"/>
+        <w:rPr>
+          <w:rFonts w:ascii="Times New Roman" w:hAnsi="Times New Roman" w:eastAsia="Times New Roman" w:cs="Times New Roman"/>
+          <w:b/>
+          <w:b/>
+          <w:bCs/>
+          <w:color w:val="auto"/>
+          <w:w w:val="100"/>
+          <w:kern w:val="0"/>
+          <w:sz w:val="28"/>
+          <w:szCs w:val="28"/>
+          <w:lang w:val="pt-PT" w:eastAsia="en-US" w:bidi="ar-SA"/>
+        </w:rPr>
+      </w:pPr>
+      <w:r>
+        <w:rPr>
+          <w:rFonts w:eastAsia="Times New Roman" w:cs="Times New Roman"/>
+          <w:b/>
+          <w:bCs/>
+          <w:color w:val="auto"/>
+          <w:w w:val="100"/>
+          <w:kern w:val="0"/>
+          <w:sz w:val="28"/>
+          <w:szCs w:val="28"/>
+          <w:lang w:val="pt-PT" w:eastAsia="en-US" w:bidi="ar-SA"/>
+        </w:rPr>
+      </w:r>
+    </w:p>
+    <w:p>
+      <w:pPr>
+        <w:pStyle w:val="TextBody"/>
+        <w:rPr>
+          <w:rFonts w:ascii="Times New Roman" w:hAnsi="Times New Roman" w:eastAsia="Times New Roman" w:cs="Times New Roman"/>
+          <w:b/>
+          <w:b/>
+          <w:bCs/>
+          <w:color w:val="auto"/>
+          <w:w w:val="100"/>
+          <w:kern w:val="0"/>
+          <w:sz w:val="28"/>
+          <w:szCs w:val="28"/>
+          <w:lang w:val="pt-PT" w:eastAsia="en-US" w:bidi="ar-SA"/>
+        </w:rPr>
+      </w:pPr>
+      <w:r>
+        <w:rPr>
+          <w:rFonts w:eastAsia="Times New Roman" w:cs="Times New Roman"/>
+          <w:b/>
+          <w:bCs/>
+          <w:color w:val="auto"/>
+          <w:w w:val="100"/>
+          <w:kern w:val="0"/>
+          <w:sz w:val="28"/>
+          <w:szCs w:val="28"/>
+          <w:lang w:val="pt-PT" w:eastAsia="en-US" w:bidi="ar-SA"/>
+        </w:rPr>
+      </w:r>
+    </w:p>
+    <w:p>
+      <w:pPr>
+        <w:pStyle w:val="TextBody"/>
+        <w:rPr>
+          <w:b/>
+          <w:b/>
+          <w:sz w:val="37"/>
         </w:rPr>
       </w:pPr>
       <w:r>
@@ -9650,8 +10211,8 @@
         <w:jc w:val="both"/>
         <w:rPr/>
       </w:pPr>
-      <w:bookmarkStart w:id="24" w:name="_bookmark561"/>
-      <w:bookmarkStart w:id="25" w:name="_bookmark56"/>
+      <w:bookmarkStart w:id="24" w:name="_bookmark56"/>
+      <w:bookmarkStart w:id="25" w:name="_bookmark561"/>
       <w:bookmarkEnd w:id="24"/>
       <w:bookmarkEnd w:id="25"/>
       <w:r>
@@ -10973,7 +11534,7 @@
               <wp:positionV relativeFrom="page">
                 <wp:posOffset>9886950</wp:posOffset>
               </wp:positionV>
-              <wp:extent cx="260350" cy="203835"/>
+              <wp:extent cx="262890" cy="206375"/>
               <wp:effectExtent l="0" t="0" r="0" b="0"/>
               <wp:wrapNone/>
               <wp:docPr id="6" name="Frame1"/>
@@ -10984,7 +11545,7 @@
                     <wps:spPr>
                       <a:xfrm>
                         <a:off x="0" y="0"/>
-                        <a:ext cx="259560" cy="203040"/>
+                        <a:ext cx="262080" cy="205920"/>
                       </a:xfrm>
                       <a:prstGeom prst="rect">
                         <a:avLst/>
@@ -11009,7 +11570,7 @@
         </mc:Choice>
         <mc:Fallback>
           <w:pict>
-            <v:rect id="shape_0" ID="Frame1" stroked="f" style="position:absolute;margin-left:506.5pt;margin-top:778.5pt;width:20.4pt;height:15.95pt;mso-position-horizontal-relative:page;mso-position-vertical-relative:page">
+            <v:rect id="shape_0" ID="Frame1" stroked="f" style="position:absolute;margin-left:506.5pt;margin-top:778.5pt;width:20.6pt;height:16.15pt;mso-position-horizontal-relative:page;mso-position-vertical-relative:page">
               <w10:wrap type="none"/>
               <v:fill o:detectmouseclick="t" on="false"/>
               <v:stroke color="#3465a4" joinstyle="round" endcap="flat"/>
@@ -11039,7 +11600,7 @@
       <mc:AlternateContent>
         <mc:Choice Requires="wps">
           <w:drawing>
-            <wp:anchor behindDoc="1" distT="0" distB="0" distL="0" distR="0" simplePos="0" locked="0" layoutInCell="1" allowOverlap="1" relativeHeight="15">
+            <wp:anchor behindDoc="1" distT="0" distB="0" distL="0" distR="0" simplePos="0" locked="0" layoutInCell="1" allowOverlap="1" relativeHeight="16">
               <wp:simplePos x="0" y="0"/>
               <wp:positionH relativeFrom="page">
                 <wp:posOffset>6432550</wp:posOffset>
@@ -11047,7 +11608,7 @@
               <wp:positionV relativeFrom="page">
                 <wp:posOffset>9886950</wp:posOffset>
               </wp:positionV>
-              <wp:extent cx="260350" cy="203835"/>
+              <wp:extent cx="262890" cy="206375"/>
               <wp:effectExtent l="0" t="0" r="0" b="0"/>
               <wp:wrapNone/>
               <wp:docPr id="15" name="Frame11"/>
@@ -11058,7 +11619,7 @@
                     <wps:spPr>
                       <a:xfrm>
                         <a:off x="0" y="0"/>
-                        <a:ext cx="259560" cy="203040"/>
+                        <a:ext cx="262080" cy="205920"/>
                       </a:xfrm>
                       <a:prstGeom prst="rect">
                         <a:avLst/>
@@ -11083,7 +11644,7 @@
         </mc:Choice>
         <mc:Fallback>
           <w:pict>
-            <v:rect id="shape_0" ID="Frame11" stroked="f" style="position:absolute;margin-left:506.5pt;margin-top:778.5pt;width:20.4pt;height:15.95pt;mso-position-horizontal-relative:page;mso-position-vertical-relative:page">
+            <v:rect id="shape_0" ID="Frame11" stroked="f" style="position:absolute;margin-left:506.5pt;margin-top:778.5pt;width:20.6pt;height:16.15pt;mso-position-horizontal-relative:page;mso-position-vertical-relative:page">
               <w10:wrap type="none"/>
               <v:fill o:detectmouseclick="t" on="false"/>
               <v:stroke color="#3465a4" joinstyle="round" endcap="flat"/>
@@ -11113,7 +11674,7 @@
       <mc:AlternateContent>
         <mc:Choice Requires="wps">
           <w:drawing>
-            <wp:anchor behindDoc="1" distT="0" distB="0" distL="0" distR="0" simplePos="0" locked="0" layoutInCell="1" allowOverlap="1" relativeHeight="16">
+            <wp:anchor behindDoc="1" distT="0" distB="0" distL="0" distR="0" simplePos="0" locked="0" layoutInCell="1" allowOverlap="1" relativeHeight="17">
               <wp:simplePos x="0" y="0"/>
               <wp:positionH relativeFrom="page">
                 <wp:posOffset>6432550</wp:posOffset>
@@ -11121,7 +11682,7 @@
               <wp:positionV relativeFrom="page">
                 <wp:posOffset>9886950</wp:posOffset>
               </wp:positionV>
-              <wp:extent cx="260350" cy="203835"/>
+              <wp:extent cx="262890" cy="206375"/>
               <wp:effectExtent l="0" t="0" r="0" b="0"/>
               <wp:wrapNone/>
               <wp:docPr id="16" name="Frame12"/>
@@ -11132,7 +11693,7 @@
                     <wps:spPr>
                       <a:xfrm>
                         <a:off x="0" y="0"/>
-                        <a:ext cx="259560" cy="203040"/>
+                        <a:ext cx="262080" cy="205920"/>
                       </a:xfrm>
                       <a:prstGeom prst="rect">
                         <a:avLst/>
@@ -11157,7 +11718,7 @@
         </mc:Choice>
         <mc:Fallback>
           <w:pict>
-            <v:rect id="shape_0" ID="Frame12" stroked="f" style="position:absolute;margin-left:506.5pt;margin-top:778.5pt;width:20.4pt;height:15.95pt;mso-position-horizontal-relative:page;mso-position-vertical-relative:page">
+            <v:rect id="shape_0" ID="Frame12" stroked="f" style="position:absolute;margin-left:506.5pt;margin-top:778.5pt;width:20.6pt;height:16.15pt;mso-position-horizontal-relative:page;mso-position-vertical-relative:page">
               <w10:wrap type="none"/>
               <v:fill o:detectmouseclick="t" on="false"/>
               <v:stroke color="#3465a4" joinstyle="round" endcap="flat"/>
@@ -11195,7 +11756,7 @@
               <wp:positionV relativeFrom="page">
                 <wp:posOffset>9886950</wp:posOffset>
               </wp:positionV>
-              <wp:extent cx="226695" cy="203835"/>
+              <wp:extent cx="229235" cy="206375"/>
               <wp:effectExtent l="0" t="0" r="0" b="0"/>
               <wp:wrapNone/>
               <wp:docPr id="17" name="Frame13"/>
@@ -11206,7 +11767,7 @@
                     <wps:spPr>
                       <a:xfrm>
                         <a:off x="0" y="0"/>
-                        <a:ext cx="226080" cy="203040"/>
+                        <a:ext cx="228600" cy="205920"/>
                       </a:xfrm>
                       <a:prstGeom prst="rect">
                         <a:avLst/>
@@ -11231,7 +11792,7 @@
         </mc:Choice>
         <mc:Fallback>
           <w:pict>
-            <v:rect id="shape_0" ID="Frame13" stroked="f" style="position:absolute;margin-left:509.15pt;margin-top:778.5pt;width:17.75pt;height:15.95pt;mso-position-horizontal-relative:page;mso-position-vertical-relative:page">
+            <v:rect id="shape_0" ID="Frame13" stroked="f" style="position:absolute;margin-left:509.15pt;margin-top:778.5pt;width:17.95pt;height:16.15pt;mso-position-horizontal-relative:page;mso-position-vertical-relative:page">
               <w10:wrap type="none"/>
               <v:fill o:detectmouseclick="t" on="false"/>
               <v:stroke color="#3465a4" joinstyle="round" endcap="flat"/>
@@ -11261,7 +11822,7 @@
       <mc:AlternateContent>
         <mc:Choice Requires="wps">
           <w:drawing>
-            <wp:anchor behindDoc="1" distT="0" distB="0" distL="0" distR="0" simplePos="0" locked="0" layoutInCell="1" allowOverlap="1" relativeHeight="9">
+            <wp:anchor behindDoc="1" distT="0" distB="0" distL="0" distR="0" simplePos="0" locked="0" layoutInCell="1" allowOverlap="1" relativeHeight="10">
               <wp:simplePos x="0" y="0"/>
               <wp:positionH relativeFrom="page">
                 <wp:posOffset>6466205</wp:posOffset>
@@ -11269,7 +11830,7 @@
               <wp:positionV relativeFrom="page">
                 <wp:posOffset>9886950</wp:posOffset>
               </wp:positionV>
-              <wp:extent cx="226695" cy="203835"/>
+              <wp:extent cx="229235" cy="206375"/>
               <wp:effectExtent l="0" t="0" r="0" b="0"/>
               <wp:wrapNone/>
               <wp:docPr id="18" name="Frame20"/>
@@ -11280,7 +11841,7 @@
                     <wps:spPr>
                       <a:xfrm>
                         <a:off x="0" y="0"/>
-                        <a:ext cx="226080" cy="203040"/>
+                        <a:ext cx="228600" cy="205920"/>
                       </a:xfrm>
                       <a:prstGeom prst="rect">
                         <a:avLst/>
@@ -11305,7 +11866,7 @@
         </mc:Choice>
         <mc:Fallback>
           <w:pict>
-            <v:rect id="shape_0" ID="Frame20" stroked="f" style="position:absolute;margin-left:509.15pt;margin-top:778.5pt;width:17.75pt;height:15.95pt;mso-position-horizontal-relative:page;mso-position-vertical-relative:page">
+            <v:rect id="shape_0" ID="Frame20" stroked="f" style="position:absolute;margin-left:509.15pt;margin-top:778.5pt;width:17.95pt;height:16.15pt;mso-position-horizontal-relative:page;mso-position-vertical-relative:page">
               <w10:wrap type="none"/>
               <v:fill o:detectmouseclick="t" on="false"/>
               <v:stroke color="#3465a4" joinstyle="round" endcap="flat"/>
@@ -11335,7 +11896,7 @@
       <mc:AlternateContent>
         <mc:Choice Requires="wps">
           <w:drawing>
-            <wp:anchor behindDoc="1" distT="0" distB="0" distL="0" distR="0" simplePos="0" locked="0" layoutInCell="1" allowOverlap="1" relativeHeight="22">
+            <wp:anchor behindDoc="1" distT="0" distB="0" distL="0" distR="0" simplePos="0" locked="0" layoutInCell="1" allowOverlap="1" relativeHeight="23">
               <wp:simplePos x="0" y="0"/>
               <wp:positionH relativeFrom="page">
                 <wp:posOffset>6466205</wp:posOffset>
@@ -11343,7 +11904,7 @@
               <wp:positionV relativeFrom="page">
                 <wp:posOffset>9886950</wp:posOffset>
               </wp:positionV>
-              <wp:extent cx="226695" cy="203835"/>
+              <wp:extent cx="229235" cy="206375"/>
               <wp:effectExtent l="0" t="0" r="0" b="0"/>
               <wp:wrapNone/>
               <wp:docPr id="19" name="Frame73"/>
@@ -11354,7 +11915,7 @@
                     <wps:spPr>
                       <a:xfrm>
                         <a:off x="0" y="0"/>
-                        <a:ext cx="226080" cy="203040"/>
+                        <a:ext cx="228600" cy="205920"/>
                       </a:xfrm>
                       <a:prstGeom prst="rect">
                         <a:avLst/>
@@ -11379,7 +11940,7 @@
         </mc:Choice>
         <mc:Fallback>
           <w:pict>
-            <v:rect id="shape_0" ID="Frame73" stroked="f" style="position:absolute;margin-left:509.15pt;margin-top:778.5pt;width:17.75pt;height:15.95pt;mso-position-horizontal-relative:page;mso-position-vertical-relative:page">
+            <v:rect id="shape_0" ID="Frame73" stroked="f" style="position:absolute;margin-left:509.15pt;margin-top:778.5pt;width:17.95pt;height:16.15pt;mso-position-horizontal-relative:page;mso-position-vertical-relative:page">
               <w10:wrap type="none"/>
               <v:fill o:detectmouseclick="t" on="false"/>
               <v:stroke color="#3465a4" joinstyle="round" endcap="flat"/>
@@ -11409,7 +11970,7 @@
       <mc:AlternateContent>
         <mc:Choice Requires="wps">
           <w:drawing>
-            <wp:anchor behindDoc="1" distT="0" distB="0" distL="0" distR="0" simplePos="0" locked="0" layoutInCell="1" allowOverlap="1" relativeHeight="23">
+            <wp:anchor behindDoc="1" distT="0" distB="0" distL="0" distR="0" simplePos="0" locked="0" layoutInCell="1" allowOverlap="1" relativeHeight="24">
               <wp:simplePos x="0" y="0"/>
               <wp:positionH relativeFrom="page">
                 <wp:posOffset>6466205</wp:posOffset>
@@ -11417,7 +11978,7 @@
               <wp:positionV relativeFrom="page">
                 <wp:posOffset>9886950</wp:posOffset>
               </wp:positionV>
-              <wp:extent cx="226695" cy="203835"/>
+              <wp:extent cx="229235" cy="206375"/>
               <wp:effectExtent l="0" t="0" r="0" b="0"/>
               <wp:wrapNone/>
               <wp:docPr id="20" name="Frame77"/>
@@ -11428,7 +11989,7 @@
                     <wps:spPr>
                       <a:xfrm>
                         <a:off x="0" y="0"/>
-                        <a:ext cx="226080" cy="203040"/>
+                        <a:ext cx="228600" cy="205920"/>
                       </a:xfrm>
                       <a:prstGeom prst="rect">
                         <a:avLst/>
@@ -11453,7 +12014,7 @@
         </mc:Choice>
         <mc:Fallback>
           <w:pict>
-            <v:rect id="shape_0" ID="Frame77" stroked="f" style="position:absolute;margin-left:509.15pt;margin-top:778.5pt;width:17.75pt;height:15.95pt;mso-position-horizontal-relative:page;mso-position-vertical-relative:page">
+            <v:rect id="shape_0" ID="Frame77" stroked="f" style="position:absolute;margin-left:509.15pt;margin-top:778.5pt;width:17.95pt;height:16.15pt;mso-position-horizontal-relative:page;mso-position-vertical-relative:page">
               <w10:wrap type="none"/>
               <v:fill o:detectmouseclick="t" on="false"/>
               <v:stroke color="#3465a4" joinstyle="round" endcap="flat"/>
@@ -11483,7 +12044,7 @@
       <mc:AlternateContent>
         <mc:Choice Requires="wps">
           <w:drawing>
-            <wp:anchor behindDoc="1" distT="0" distB="0" distL="0" distR="0" simplePos="0" locked="0" layoutInCell="1" allowOverlap="1" relativeHeight="25">
+            <wp:anchor behindDoc="1" distT="0" distB="0" distL="0" distR="0" simplePos="0" locked="0" layoutInCell="1" allowOverlap="1" relativeHeight="26">
               <wp:simplePos x="0" y="0"/>
               <wp:positionH relativeFrom="page">
                 <wp:posOffset>6466205</wp:posOffset>
@@ -11491,7 +12052,7 @@
               <wp:positionV relativeFrom="page">
                 <wp:posOffset>9886950</wp:posOffset>
               </wp:positionV>
-              <wp:extent cx="226695" cy="203835"/>
+              <wp:extent cx="229235" cy="206375"/>
               <wp:effectExtent l="0" t="0" r="0" b="0"/>
               <wp:wrapNone/>
               <wp:docPr id="21" name="Frame78"/>
@@ -11502,7 +12063,7 @@
                     <wps:spPr>
                       <a:xfrm>
                         <a:off x="0" y="0"/>
-                        <a:ext cx="226080" cy="203040"/>
+                        <a:ext cx="228600" cy="205920"/>
                       </a:xfrm>
                       <a:prstGeom prst="rect">
                         <a:avLst/>
@@ -11527,7 +12088,7 @@
         </mc:Choice>
         <mc:Fallback>
           <w:pict>
-            <v:rect id="shape_0" ID="Frame78" stroked="f" style="position:absolute;margin-left:509.15pt;margin-top:778.5pt;width:17.75pt;height:15.95pt;mso-position-horizontal-relative:page;mso-position-vertical-relative:page">
+            <v:rect id="shape_0" ID="Frame78" stroked="f" style="position:absolute;margin-left:509.15pt;margin-top:778.5pt;width:17.95pt;height:16.15pt;mso-position-horizontal-relative:page;mso-position-vertical-relative:page">
               <w10:wrap type="none"/>
               <v:fill o:detectmouseclick="t" on="false"/>
               <v:stroke color="#3465a4" joinstyle="round" endcap="flat"/>
@@ -11565,7 +12126,7 @@
               <wp:positionV relativeFrom="page">
                 <wp:posOffset>9886950</wp:posOffset>
               </wp:positionV>
-              <wp:extent cx="260350" cy="203835"/>
+              <wp:extent cx="262890" cy="206375"/>
               <wp:effectExtent l="0" t="0" r="0" b="0"/>
               <wp:wrapNone/>
               <wp:docPr id="7" name="Frame2"/>
@@ -11576,7 +12137,7 @@
                     <wps:spPr>
                       <a:xfrm>
                         <a:off x="0" y="0"/>
-                        <a:ext cx="259560" cy="203040"/>
+                        <a:ext cx="262080" cy="205920"/>
                       </a:xfrm>
                       <a:prstGeom prst="rect">
                         <a:avLst/>
@@ -11601,7 +12162,7 @@
         </mc:Choice>
         <mc:Fallback>
           <w:pict>
-            <v:rect id="shape_0" ID="Frame2" stroked="f" style="position:absolute;margin-left:506.5pt;margin-top:778.5pt;width:20.4pt;height:15.95pt;mso-position-horizontal-relative:page;mso-position-vertical-relative:page">
+            <v:rect id="shape_0" ID="Frame2" stroked="f" style="position:absolute;margin-left:506.5pt;margin-top:778.5pt;width:20.6pt;height:16.15pt;mso-position-horizontal-relative:page;mso-position-vertical-relative:page">
               <w10:wrap type="none"/>
               <v:fill o:detectmouseclick="t" on="false"/>
               <v:stroke color="#3465a4" joinstyle="round" endcap="flat"/>
@@ -11639,7 +12200,7 @@
               <wp:positionV relativeFrom="page">
                 <wp:posOffset>9886950</wp:posOffset>
               </wp:positionV>
-              <wp:extent cx="260350" cy="203835"/>
+              <wp:extent cx="262890" cy="206375"/>
               <wp:effectExtent l="0" t="0" r="0" b="0"/>
               <wp:wrapNone/>
               <wp:docPr id="8" name="Frame3"/>
@@ -11650,7 +12211,7 @@
                     <wps:spPr>
                       <a:xfrm>
                         <a:off x="0" y="0"/>
-                        <a:ext cx="259560" cy="203040"/>
+                        <a:ext cx="262080" cy="205920"/>
                       </a:xfrm>
                       <a:prstGeom prst="rect">
                         <a:avLst/>
@@ -11675,7 +12236,7 @@
         </mc:Choice>
         <mc:Fallback>
           <w:pict>
-            <v:rect id="shape_0" ID="Frame3" stroked="f" style="position:absolute;margin-left:506.5pt;margin-top:778.5pt;width:20.4pt;height:15.95pt;mso-position-horizontal-relative:page;mso-position-vertical-relative:page">
+            <v:rect id="shape_0" ID="Frame3" stroked="f" style="position:absolute;margin-left:506.5pt;margin-top:778.5pt;width:20.6pt;height:16.15pt;mso-position-horizontal-relative:page;mso-position-vertical-relative:page">
               <w10:wrap type="none"/>
               <v:fill o:detectmouseclick="t" on="false"/>
               <v:stroke color="#3465a4" joinstyle="round" endcap="flat"/>
@@ -11705,7 +12266,7 @@
       <mc:AlternateContent>
         <mc:Choice Requires="wps">
           <w:drawing>
-            <wp:anchor behindDoc="1" distT="0" distB="0" distL="0" distR="0" simplePos="0" locked="0" layoutInCell="1" allowOverlap="1" relativeHeight="21">
+            <wp:anchor behindDoc="1" distT="0" distB="0" distL="0" distR="0" simplePos="0" locked="0" layoutInCell="1" allowOverlap="1" relativeHeight="22">
               <wp:simplePos x="0" y="0"/>
               <wp:positionH relativeFrom="page">
                 <wp:posOffset>6432550</wp:posOffset>
@@ -11713,7 +12274,7 @@
               <wp:positionV relativeFrom="page">
                 <wp:posOffset>9886950</wp:posOffset>
               </wp:positionV>
-              <wp:extent cx="260350" cy="203835"/>
+              <wp:extent cx="262890" cy="206375"/>
               <wp:effectExtent l="0" t="0" r="0" b="0"/>
               <wp:wrapNone/>
               <wp:docPr id="9" name="Frame4"/>
@@ -11724,7 +12285,7 @@
                     <wps:spPr>
                       <a:xfrm>
                         <a:off x="0" y="0"/>
-                        <a:ext cx="259560" cy="203040"/>
+                        <a:ext cx="262080" cy="205920"/>
                       </a:xfrm>
                       <a:prstGeom prst="rect">
                         <a:avLst/>
@@ -11749,7 +12310,7 @@
         </mc:Choice>
         <mc:Fallback>
           <w:pict>
-            <v:rect id="shape_0" ID="Frame4" stroked="f" style="position:absolute;margin-left:506.5pt;margin-top:778.5pt;width:20.4pt;height:15.95pt;mso-position-horizontal-relative:page;mso-position-vertical-relative:page">
+            <v:rect id="shape_0" ID="Frame4" stroked="f" style="position:absolute;margin-left:506.5pt;margin-top:778.5pt;width:20.6pt;height:16.15pt;mso-position-horizontal-relative:page;mso-position-vertical-relative:page">
               <w10:wrap type="none"/>
               <v:fill o:detectmouseclick="t" on="false"/>
               <v:stroke color="#3465a4" joinstyle="round" endcap="flat"/>
@@ -11779,7 +12340,7 @@
       <mc:AlternateContent>
         <mc:Choice Requires="wps">
           <w:drawing>
-            <wp:anchor behindDoc="1" distT="0" distB="0" distL="0" distR="0" simplePos="0" locked="0" layoutInCell="1" allowOverlap="1" relativeHeight="20">
+            <wp:anchor behindDoc="1" distT="0" distB="0" distL="0" distR="0" simplePos="0" locked="0" layoutInCell="1" allowOverlap="1" relativeHeight="21">
               <wp:simplePos x="0" y="0"/>
               <wp:positionH relativeFrom="page">
                 <wp:posOffset>6432550</wp:posOffset>
@@ -11787,7 +12348,7 @@
               <wp:positionV relativeFrom="page">
                 <wp:posOffset>9886950</wp:posOffset>
               </wp:positionV>
-              <wp:extent cx="260350" cy="203835"/>
+              <wp:extent cx="262890" cy="206375"/>
               <wp:effectExtent l="0" t="0" r="0" b="0"/>
               <wp:wrapNone/>
               <wp:docPr id="10" name="Frame5"/>
@@ -11798,7 +12359,7 @@
                     <wps:spPr>
                       <a:xfrm>
                         <a:off x="0" y="0"/>
-                        <a:ext cx="259560" cy="203040"/>
+                        <a:ext cx="262080" cy="205920"/>
                       </a:xfrm>
                       <a:prstGeom prst="rect">
                         <a:avLst/>
@@ -11823,7 +12384,7 @@
         </mc:Choice>
         <mc:Fallback>
           <w:pict>
-            <v:rect id="shape_0" ID="Frame5" stroked="f" style="position:absolute;margin-left:506.5pt;margin-top:778.5pt;width:20.4pt;height:15.95pt;mso-position-horizontal-relative:page;mso-position-vertical-relative:page">
+            <v:rect id="shape_0" ID="Frame5" stroked="f" style="position:absolute;margin-left:506.5pt;margin-top:778.5pt;width:20.6pt;height:16.15pt;mso-position-horizontal-relative:page;mso-position-vertical-relative:page">
               <w10:wrap type="none"/>
               <v:fill o:detectmouseclick="t" on="false"/>
               <v:stroke color="#3465a4" joinstyle="round" endcap="flat"/>
@@ -11853,7 +12414,7 @@
       <mc:AlternateContent>
         <mc:Choice Requires="wps">
           <w:drawing>
-            <wp:anchor behindDoc="1" distT="0" distB="0" distL="0" distR="0" simplePos="0" locked="0" layoutInCell="1" allowOverlap="1" relativeHeight="19">
+            <wp:anchor behindDoc="1" distT="0" distB="0" distL="0" distR="0" simplePos="0" locked="0" layoutInCell="1" allowOverlap="1" relativeHeight="20">
               <wp:simplePos x="0" y="0"/>
               <wp:positionH relativeFrom="page">
                 <wp:posOffset>6432550</wp:posOffset>
@@ -11861,7 +12422,7 @@
               <wp:positionV relativeFrom="page">
                 <wp:posOffset>9886950</wp:posOffset>
               </wp:positionV>
-              <wp:extent cx="260350" cy="203835"/>
+              <wp:extent cx="262890" cy="206375"/>
               <wp:effectExtent l="0" t="0" r="0" b="0"/>
               <wp:wrapNone/>
               <wp:docPr id="11" name="Frame6"/>
@@ -11872,7 +12433,7 @@
                     <wps:spPr>
                       <a:xfrm>
                         <a:off x="0" y="0"/>
-                        <a:ext cx="259560" cy="203040"/>
+                        <a:ext cx="262080" cy="205920"/>
                       </a:xfrm>
                       <a:prstGeom prst="rect">
                         <a:avLst/>
@@ -11897,7 +12458,7 @@
         </mc:Choice>
         <mc:Fallback>
           <w:pict>
-            <v:rect id="shape_0" ID="Frame6" stroked="f" style="position:absolute;margin-left:506.5pt;margin-top:778.5pt;width:20.4pt;height:15.95pt;mso-position-horizontal-relative:page;mso-position-vertical-relative:page">
+            <v:rect id="shape_0" ID="Frame6" stroked="f" style="position:absolute;margin-left:506.5pt;margin-top:778.5pt;width:20.6pt;height:16.15pt;mso-position-horizontal-relative:page;mso-position-vertical-relative:page">
               <w10:wrap type="none"/>
               <v:fill o:detectmouseclick="t" on="false"/>
               <v:stroke color="#3465a4" joinstyle="round" endcap="flat"/>
@@ -11927,7 +12488,7 @@
       <mc:AlternateContent>
         <mc:Choice Requires="wps">
           <w:drawing>
-            <wp:anchor behindDoc="1" distT="0" distB="0" distL="0" distR="0" simplePos="0" locked="0" layoutInCell="1" allowOverlap="1" relativeHeight="18">
+            <wp:anchor behindDoc="1" distT="0" distB="0" distL="0" distR="0" simplePos="0" locked="0" layoutInCell="1" allowOverlap="1" relativeHeight="19">
               <wp:simplePos x="0" y="0"/>
               <wp:positionH relativeFrom="page">
                 <wp:posOffset>6432550</wp:posOffset>
@@ -11935,7 +12496,7 @@
               <wp:positionV relativeFrom="page">
                 <wp:posOffset>9886950</wp:posOffset>
               </wp:positionV>
-              <wp:extent cx="260350" cy="203835"/>
+              <wp:extent cx="262890" cy="206375"/>
               <wp:effectExtent l="0" t="0" r="0" b="0"/>
               <wp:wrapNone/>
               <wp:docPr id="12" name="Frame7"/>
@@ -11946,7 +12507,7 @@
                     <wps:spPr>
                       <a:xfrm>
                         <a:off x="0" y="0"/>
-                        <a:ext cx="259560" cy="203040"/>
+                        <a:ext cx="262080" cy="205920"/>
                       </a:xfrm>
                       <a:prstGeom prst="rect">
                         <a:avLst/>
@@ -11971,7 +12532,7 @@
         </mc:Choice>
         <mc:Fallback>
           <w:pict>
-            <v:rect id="shape_0" ID="Frame7" stroked="f" style="position:absolute;margin-left:506.5pt;margin-top:778.5pt;width:20.4pt;height:15.95pt;mso-position-horizontal-relative:page;mso-position-vertical-relative:page">
+            <v:rect id="shape_0" ID="Frame7" stroked="f" style="position:absolute;margin-left:506.5pt;margin-top:778.5pt;width:20.6pt;height:16.15pt;mso-position-horizontal-relative:page;mso-position-vertical-relative:page">
               <w10:wrap type="none"/>
               <v:fill o:detectmouseclick="t" on="false"/>
               <v:stroke color="#3465a4" joinstyle="round" endcap="flat"/>
@@ -12001,7 +12562,7 @@
       <mc:AlternateContent>
         <mc:Choice Requires="wps">
           <w:drawing>
-            <wp:anchor behindDoc="1" distT="0" distB="0" distL="0" distR="0" simplePos="0" locked="0" layoutInCell="1" allowOverlap="1" relativeHeight="14">
+            <wp:anchor behindDoc="1" distT="0" distB="0" distL="0" distR="0" simplePos="0" locked="0" layoutInCell="1" allowOverlap="1" relativeHeight="15">
               <wp:simplePos x="0" y="0"/>
               <wp:positionH relativeFrom="page">
                 <wp:posOffset>6432550</wp:posOffset>
@@ -12009,7 +12570,7 @@
               <wp:positionV relativeFrom="page">
                 <wp:posOffset>9886950</wp:posOffset>
               </wp:positionV>
-              <wp:extent cx="260350" cy="203835"/>
+              <wp:extent cx="262890" cy="206375"/>
               <wp:effectExtent l="0" t="0" r="0" b="0"/>
               <wp:wrapNone/>
               <wp:docPr id="13" name="Frame8"/>
@@ -12020,7 +12581,7 @@
                     <wps:spPr>
                       <a:xfrm>
                         <a:off x="0" y="0"/>
-                        <a:ext cx="259560" cy="203040"/>
+                        <a:ext cx="262080" cy="205920"/>
                       </a:xfrm>
                       <a:prstGeom prst="rect">
                         <a:avLst/>
@@ -12045,7 +12606,7 @@
         </mc:Choice>
         <mc:Fallback>
           <w:pict>
-            <v:rect id="shape_0" ID="Frame8" stroked="f" style="position:absolute;margin-left:506.5pt;margin-top:778.5pt;width:20.4pt;height:15.95pt;mso-position-horizontal-relative:page;mso-position-vertical-relative:page">
+            <v:rect id="shape_0" ID="Frame8" stroked="f" style="position:absolute;margin-left:506.5pt;margin-top:778.5pt;width:20.6pt;height:16.15pt;mso-position-horizontal-relative:page;mso-position-vertical-relative:page">
               <w10:wrap type="none"/>
               <v:fill o:detectmouseclick="t" on="false"/>
               <v:stroke color="#3465a4" joinstyle="round" endcap="flat"/>
@@ -12075,7 +12636,7 @@
       <mc:AlternateContent>
         <mc:Choice Requires="wps">
           <w:drawing>
-            <wp:anchor behindDoc="1" distT="0" distB="0" distL="0" distR="0" simplePos="0" locked="0" layoutInCell="1" allowOverlap="1" relativeHeight="17">
+            <wp:anchor behindDoc="1" distT="0" distB="0" distL="0" distR="0" simplePos="0" locked="0" layoutInCell="1" allowOverlap="1" relativeHeight="18">
               <wp:simplePos x="0" y="0"/>
               <wp:positionH relativeFrom="page">
                 <wp:posOffset>6432550</wp:posOffset>
@@ -12083,7 +12644,7 @@
               <wp:positionV relativeFrom="page">
                 <wp:posOffset>9886950</wp:posOffset>
               </wp:positionV>
-              <wp:extent cx="260350" cy="203835"/>
+              <wp:extent cx="262890" cy="206375"/>
               <wp:effectExtent l="0" t="0" r="0" b="0"/>
               <wp:wrapNone/>
               <wp:docPr id="14" name="Frame9"/>
@@ -12094,7 +12655,7 @@
                     <wps:spPr>
                       <a:xfrm>
                         <a:off x="0" y="0"/>
-                        <a:ext cx="259560" cy="203040"/>
+                        <a:ext cx="262080" cy="205920"/>
                       </a:xfrm>
                       <a:prstGeom prst="rect">
                         <a:avLst/>
@@ -12119,7 +12680,7 @@
         </mc:Choice>
         <mc:Fallback>
           <w:pict>
-            <v:rect id="shape_0" ID="Frame9" stroked="f" style="position:absolute;margin-left:506.5pt;margin-top:778.5pt;width:20.4pt;height:15.95pt;mso-position-horizontal-relative:page;mso-position-vertical-relative:page">
+            <v:rect id="shape_0" ID="Frame9" stroked="f" style="position:absolute;margin-left:506.5pt;margin-top:778.5pt;width:20.6pt;height:16.15pt;mso-position-horizontal-relative:page;mso-position-vertical-relative:page">
               <w10:wrap type="none"/>
               <v:fill o:detectmouseclick="t" on="false"/>
               <v:stroke color="#3465a4" joinstyle="round" endcap="flat"/>

</xml_diff>